<commit_message>
Se modifico el TPE 4 para agregarle el link al repositorio
</commit_message>
<xml_diff>
--- a/Práctico/TPs Evaluables/4 - SCM. Herramientas de SCM/ISW-G5-TPE-4-Herramientas de SCM.docx
+++ b/Práctico/TPs Evaluables/4 - SCM. Herramientas de SCM/ISW-G5-TPE-4-Herramientas de SCM.docx
@@ -503,25 +503,7 @@
         <w:rPr>
           <w:sz w:val="28"/>
         </w:rPr>
-        <w:t>1</w:t>
-      </w:r>
-      <w:r>
-        <w:rPr>
-          <w:sz w:val="28"/>
-        </w:rPr>
-        <w:t>/0</w:t>
-      </w:r>
-      <w:r>
-        <w:rPr>
-          <w:sz w:val="28"/>
-        </w:rPr>
-        <w:t>9</w:t>
-      </w:r>
-      <w:r>
-        <w:rPr>
-          <w:sz w:val="28"/>
-        </w:rPr>
-        <w:t>/2020</w:t>
+        <w:t>1/09/2020</w:t>
       </w:r>
     </w:p>
     <w:p>
@@ -6296,19 +6278,12 @@
       <w:pPr>
         <w:ind w:firstLine="90"/>
         <w:rPr>
-          <w:sz w:val="24"/>
-          <w:szCs w:val="24"/>
-        </w:rPr>
-      </w:pPr>
-      <w:r>
-        <w:rPr>
           <w:rFonts w:ascii="Calibri" w:hAnsi="Calibri" w:cs="Calibri"/>
           <w:color w:val="000000"/>
           <w:sz w:val="24"/>
           <w:szCs w:val="24"/>
         </w:rPr>
-        <w:t xml:space="preserve">La línea base la definimos a partir de la estructura del directorio raíz a partir del cual se pueden hacer ramificaciones, siempre respetando las convenciones y la estructura, para lograr una mejor organización de los ítems del repositorio. Esta estructura deberá ser respetada por los miembros del grupo cada vez que se publiquen nuevos </w:t>
-      </w:r>
+      </w:pPr>
       <w:r>
         <w:rPr>
           <w:rFonts w:ascii="Calibri" w:hAnsi="Calibri" w:cs="Calibri"/>
@@ -6316,20 +6291,29 @@
           <w:sz w:val="24"/>
           <w:szCs w:val="24"/>
         </w:rPr>
-        <w:t>ítems</w:t>
-      </w:r>
-      <w:r>
-        <w:rPr>
-          <w:rFonts w:ascii="Calibri" w:hAnsi="Calibri" w:cs="Calibri"/>
-          <w:color w:val="000000"/>
-          <w:sz w:val="24"/>
-          <w:szCs w:val="24"/>
-        </w:rPr>
-        <w:t xml:space="preserve"> y cualquier modificación sobre ella deberá ser evaluada en conjunto.</w:t>
-      </w:r>
+        <w:t>La línea base la definimos a partir de la estructura del directorio raíz a partir del cual se pueden hacer ramificaciones, siempre respetando las convenciones y la estructura, para lograr una mejor organización de los ítems del repositorio. Esta estructura deberá ser respetada por los miembros del grupo cada vez que se publiquen nuevos ítems y cualquier modificación sobre ella deberá ser evaluada en conjunto.</w:t>
+      </w:r>
+    </w:p>
+    <w:p>
+      <w:pPr>
+        <w:pStyle w:val="Ttulo2"/>
+      </w:pPr>
+      <w:r>
+        <w:t>Link al repositorio.</w:t>
+      </w:r>
+    </w:p>
+    <w:p>
+      <w:hyperlink r:id="rId8" w:history="1">
+        <w:r>
+          <w:rPr>
+            <w:rStyle w:val="Hipervnculo"/>
+          </w:rPr>
+          <w:t>https://github.com/albarogarzon/ISW-Repo-G5</w:t>
+        </w:r>
+      </w:hyperlink>
     </w:p>
     <w:sectPr>
-      <w:headerReference w:type="default" r:id="rId8"/>
+      <w:headerReference w:type="default" r:id="rId9"/>
       <w:pgSz w:w="11906" w:h="16838"/>
       <w:pgMar w:top="1417" w:right="1701" w:bottom="1417" w:left="1701" w:header="720" w:footer="720" w:gutter="0"/>
       <w:cols w:space="720"/>
@@ -8753,6 +8737,29 @@
       <w:szCs w:val="26"/>
     </w:rPr>
   </w:style>
+  <w:style w:type="character" w:styleId="Hipervnculo">
+    <w:name w:val="Hyperlink"/>
+    <w:basedOn w:val="Fuentedeprrafopredeter"/>
+    <w:uiPriority w:val="99"/>
+    <w:unhideWhenUsed/>
+    <w:rsid w:val="00C16EB9"/>
+    <w:rPr>
+      <w:color w:val="0563C1" w:themeColor="hyperlink"/>
+      <w:u w:val="single"/>
+    </w:rPr>
+  </w:style>
+  <w:style w:type="character" w:styleId="Mencinsinresolver">
+    <w:name w:val="Unresolved Mention"/>
+    <w:basedOn w:val="Fuentedeprrafopredeter"/>
+    <w:uiPriority w:val="99"/>
+    <w:semiHidden/>
+    <w:unhideWhenUsed/>
+    <w:rsid w:val="00C16EB9"/>
+    <w:rPr>
+      <w:color w:val="605E5C"/>
+      <w:shd w:val="clear" w:color="auto" w:fill="E1DFDD"/>
+    </w:rPr>
+  </w:style>
 </w:styles>
 </file>
 

</xml_diff>